<commit_message>
--Updated the test cases.
</commit_message>
<xml_diff>
--- a/Link_globalPay/documentation/Global Payments_Site Genesis_v1.0.docx
+++ b/Link_globalPay/documentation/Global Payments_Site Genesis_v1.0.docx
@@ -4544,7 +4544,35 @@
         <w:t>&gt;npm run test:integration</w:t>
       </w:r>
     </w:p>
-    <w:p/>
+    <w:p>
+      <w:r>
+        <w:object w:dxaOrig="1508" w:dyaOrig="984" w14:anchorId="48E5120A">
+          <v:shapetype id="_x0000_t75" coordsize="21600,21600" o:spt="75" o:preferrelative="t" path="m@4@5l@4@11@9@11@9@5xe" filled="f" stroked="f">
+            <v:stroke joinstyle="miter"/>
+            <v:formulas>
+              <v:f eqn="if lineDrawn pixelLineWidth 0"/>
+              <v:f eqn="sum @0 1 0"/>
+              <v:f eqn="sum 0 0 @1"/>
+              <v:f eqn="prod @2 1 2"/>
+              <v:f eqn="prod @3 21600 pixelWidth"/>
+              <v:f eqn="prod @3 21600 pixelHeight"/>
+              <v:f eqn="sum @0 0 1"/>
+              <v:f eqn="prod @6 1 2"/>
+              <v:f eqn="prod @7 21600 pixelWidth"/>
+              <v:f eqn="sum @8 21600 0"/>
+              <v:f eqn="prod @7 21600 pixelHeight"/>
+              <v:f eqn="sum @10 21600 0"/>
+            </v:formulas>
+            <v:path o:extrusionok="f" gradientshapeok="t" o:connecttype="rect"/>
+            <o:lock v:ext="edit" aspectratio="t"/>
+          </v:shapetype>
+          <v:shape id="_x0000_i1025" type="#_x0000_t75" style="width:75.35pt;height:49.1pt" o:ole="">
+            <v:imagedata r:id="rId27" o:title=""/>
+          </v:shape>
+          <o:OLEObject Type="Embed" ProgID="Excel.Sheet.12" ShapeID="_x0000_i1025" DrawAspect="Icon" ObjectID="_1719777979" r:id="rId28"/>
+        </w:object>
+      </w:r>
+    </w:p>
     <w:p>
       <w:pPr>
         <w:pStyle w:val="ListParagraph"/>
@@ -4680,7 +4708,6 @@
         <w:rPr>
           <w:color w:val="0070C0"/>
         </w:rPr>
-        <w:lastRenderedPageBreak/>
         <w:t>Setting up the Payment Methods</w:t>
       </w:r>
       <w:bookmarkEnd w:id="25"/>
@@ -4709,7 +4736,7 @@
       <w:r>
         <w:t xml:space="preserve">the </w:t>
       </w:r>
-      <w:hyperlink r:id="rId27" w:history="1">
+      <w:hyperlink r:id="rId29" w:history="1">
         <w:r>
           <w:rPr>
             <w:rStyle w:val="Hyperlink"/>
@@ -4723,7 +4750,7 @@
       <w:r>
         <w:t xml:space="preserve">has been added as the payment processor for credit cards and for the local payment methods that have been set up for your </w:t>
       </w:r>
-      <w:hyperlink r:id="rId28" w:anchor="add-payment-methods-to-your-account" w:history="1">
+      <w:hyperlink r:id="rId30" w:anchor="add-payment-methods-to-your-account" w:history="1">
         <w:r>
           <w:rPr>
             <w:rStyle w:val="Hyperlink"/>
@@ -4825,7 +4852,7 @@
         </w:rPr>
         <w:t>Credit card payment optionally available in some countries. To learn more about their availability, see </w:t>
       </w:r>
-      <w:hyperlink r:id="rId29" w:history="1">
+      <w:hyperlink r:id="rId31" w:history="1">
         <w:r>
           <w:rPr>
             <w:rStyle w:val="Hyperlink"/>
@@ -4972,7 +4999,7 @@
                     <pic:cNvPicPr/>
                   </pic:nvPicPr>
                   <pic:blipFill>
-                    <a:blip r:embed="rId30"/>
+                    <a:blip r:embed="rId32"/>
                     <a:stretch>
                       <a:fillRect/>
                     </a:stretch>
@@ -5124,6 +5151,7 @@
                 <w:szCs w:val="20"/>
                 <w:shd w:val="clear" w:color="auto" w:fill="FFFFFF"/>
               </w:rPr>
+              <w:lastRenderedPageBreak/>
               <w:t>gp_app_id</w:t>
             </w:r>
           </w:p>
@@ -5230,7 +5258,6 @@
                 <w:szCs w:val="20"/>
                 <w:shd w:val="clear" w:color="auto" w:fill="FFFFFF"/>
               </w:rPr>
-              <w:lastRenderedPageBreak/>
               <w:t>Gp MerchantId</w:t>
             </w:r>
           </w:p>
@@ -5434,7 +5461,7 @@
                     <pic:cNvPicPr/>
                   </pic:nvPicPr>
                   <pic:blipFill>
-                    <a:blip r:embed="rId31"/>
+                    <a:blip r:embed="rId33"/>
                     <a:stretch>
                       <a:fillRect/>
                     </a:stretch>
@@ -5591,7 +5618,6 @@
           <w:sz w:val="24"/>
           <w:szCs w:val="24"/>
         </w:rPr>
-        <w:lastRenderedPageBreak/>
         <w:t>Storefront Credit Card Form</w:t>
       </w:r>
     </w:p>
@@ -5673,7 +5699,7 @@
                     <pic:cNvPicPr/>
                   </pic:nvPicPr>
                   <pic:blipFill>
-                    <a:blip r:embed="rId32"/>
+                    <a:blip r:embed="rId34"/>
                     <a:stretch>
                       <a:fillRect/>
                     </a:stretch>
@@ -5857,6 +5883,7 @@
           <w:sz w:val="20"/>
           <w:szCs w:val="20"/>
         </w:rPr>
+        <w:lastRenderedPageBreak/>
         <w:br/>
       </w:r>
     </w:p>
@@ -6005,7 +6032,7 @@
                     <pic:cNvPicPr/>
                   </pic:nvPicPr>
                   <pic:blipFill>
-                    <a:blip r:embed="rId33"/>
+                    <a:blip r:embed="rId35"/>
                     <a:stretch>
                       <a:fillRect/>
                     </a:stretch>
@@ -6307,7 +6334,7 @@
                     <pic:cNvPicPr/>
                   </pic:nvPicPr>
                   <pic:blipFill>
-                    <a:blip r:embed="rId34"/>
+                    <a:blip r:embed="rId36"/>
                     <a:stretch>
                       <a:fillRect/>
                     </a:stretch>
@@ -6384,7 +6411,7 @@
         </w:rPr>
         <w:t xml:space="preserve"> </w:t>
       </w:r>
-      <w:hyperlink r:id="rId35" w:history="1">
+      <w:hyperlink r:id="rId37" w:history="1">
         <w:r>
           <w:rPr>
             <w:rStyle w:val="Hyperlink"/>
@@ -6423,7 +6450,7 @@
         </w:rPr>
         <w:t xml:space="preserve"> </w:t>
       </w:r>
-      <w:hyperlink r:id="rId36" w:history="1">
+      <w:hyperlink r:id="rId38" w:history="1">
         <w:r>
           <w:rPr>
             <w:rStyle w:val="Hyperlink"/>
@@ -6525,6 +6552,7 @@
     </w:p>
     <w:p>
       <w:r>
+        <w:lastRenderedPageBreak/>
         <w:t xml:space="preserve">  "secret":     "0e1f3250de675c023fec16139256e082e7ed7366673d5b5069445828e3caac9f35252536e85e0b973603d6f88b46996c38f1afbbdadfdc437e3e78128654f67d",</w:t>
       </w:r>
     </w:p>
@@ -6848,6 +6876,7 @@
         <w:pStyle w:val="NoSpacing"/>
       </w:pPr>
       <w:r>
+        <w:lastRenderedPageBreak/>
         <w:t xml:space="preserve">            {</w:t>
       </w:r>
     </w:p>
@@ -7232,6 +7261,7 @@
         <w:pStyle w:val="NoSpacing"/>
       </w:pPr>
       <w:r>
+        <w:lastRenderedPageBreak/>
         <w:t xml:space="preserve">                    "VER_POST_Verify",</w:t>
       </w:r>
     </w:p>
@@ -7616,6 +7646,7 @@
         <w:pStyle w:val="NoSpacing"/>
       </w:pPr>
       <w:r>
+        <w:lastRenderedPageBreak/>
         <w:t xml:space="preserve">                    "TRN_GET_List_Funded",</w:t>
       </w:r>
     </w:p>
@@ -8042,6 +8073,7 @@
         <w:pStyle w:val="NoSpacing"/>
       </w:pPr>
       <w:r>
+        <w:lastRenderedPageBreak/>
         <w:t xml:space="preserve">   "account_name":"tokenization",</w:t>
       </w:r>
     </w:p>
@@ -8207,7 +8239,7 @@
       <w:r>
         <w:t xml:space="preserve">Url: </w:t>
       </w:r>
-      <w:hyperlink r:id="rId37" w:history="1">
+      <w:hyperlink r:id="rId39" w:history="1">
         <w:r>
           <w:rPr>
             <w:rStyle w:val="Hyperlink"/>
@@ -8381,6 +8413,7 @@
         <w:pStyle w:val="NoSpacing"/>
       </w:pPr>
       <w:r>
+        <w:lastRenderedPageBreak/>
         <w:t xml:space="preserve">               "account_name": "transaction_processing",</w:t>
       </w:r>
     </w:p>
@@ -8695,6 +8728,7 @@
     </w:p>
     <w:p>
       <w:r>
+        <w:lastRenderedPageBreak/>
         <w:t xml:space="preserve">   </w:t>
       </w:r>
     </w:p>
@@ -8797,7 +8831,11 @@
         <w:pStyle w:val="NoSpacing"/>
       </w:pPr>
       <w:r>
-        <w:t>{"id":"AUT_57f7abd6-ee0a-45da-ac53-71352f1ea758","time_created":"2022-06-16T14:22:53.094Z","time_last_updated":"2022-06-16T14:22:44.941Z","transaction_type":"SALE","status":"CHALLENGE_REQUIRED","channel":"CNP","amount":"15997","currency":"USD","country":"US","source":"BROWSER","three_ds":{"server_trans_ref":"57f7abd6-ee0a-45da-ac53-71352f1ea758","acs_trans_ref":"ced86380-ed7f-41ec-8c10-436a798d313b","acs_reference_number":"3DS_LOA_ACS_INTE_020200_00293","ds_trans_ref":"20e337d2-1a0a-4e9f-acce-13eed714aa34","eci":"","liability_shift":"","status":"CHALLENGE_REQUIRED","status_reason":"","authentication_source":"BROWSER","message_version":"2.1.0","authentication_value":"","cardholder_response_info":"","message_category":"PAYMENT_AUTHENTICATION","redirect_url":"https://apis.sandbox.globalpay.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","acs_challenge_request_url":"https://acs2p.test.gpe.cz/tds/challenge/brw/ced86380-ed7f-41ec-8c10-436a798d313b","challenge_status":"MANDATED","challenge_model":"OUT_OF_BAND_CHALLENGE","session_data_field_name":"threeDSSessionData","message_type":"creq","challenge_value":"ewogICJtZXNzYWdlVHlwZSIgOiAiQ1JlcSIsCiAgIm1lc3NhZ2VWZXJzaW9uIiA6ICIyLjEuMCIsCiAgInRocmVlRFNTZXJ2ZXJUcmFuc0lEIiA6ICI1N2Y3YWJkNi1lZTBhLTQ1ZGEtYWM1My03MTM1MmYxZWE3NTgiLAogICJhY3NUcmFuc0lEIiA6ICJjZWQ4NjM4MC1lZDdmLTQxZWMtOGMxMC00MzZhNzk4ZDMxM2IiLAogICJjaGFsbGVuZ2VXaW5kb3dTaXplIiA6ICIwNCIKfQ"},"notifications":{"challenge_return_url":"https://zyem-006.sandbox.us01.dx.commercecloud.salesforce.com/on/demandware.store/Sites-RefArch-Site/en_US/GlobalPay-ThreeDSSecureChallenge"},"action":{"id":"ACT_QwwdivLG9uLezbJnzQSkcdv1D10w5U","type":"INITIATE","time_created":"2022-06-16T14:22:53.094Z","result_code":"SUCCESS","app_id":"6N2pxX3SVk3eqy49kARXhPUnbubneuhr","app_name":"sample_app_CERT"}}</w:t>
+        <w:t>{"id":"AUT_57f7abd6-ee0a-45da-ac53-71352f1ea758","time_created":"2022-06-16T14:22:53.094Z","time_last_updated":"2022-06-16T14:22:44.941Z","transaction_type":"SALE","status":"CHALLENGE_REQUIRED","channel":"CNP","amount":"15997","currency":"USD","country":"US","source":"BROWSER","three_ds":{"server_trans_ref":"57f7abd6-ee0a-45da-ac53-71352f1ea758","acs_trans_ref":"ced86380-ed7f-41ec-8c10-436a798d313b","acs_reference_number":"3DS_LOA_ACS_INTE_020200_00293","ds_trans_ref":"20e337d2-1a0a-4e9f-acce-13eed714aa34","eci":"","liability_shift":"","status":"CHALLENGE_REQUIRED","status_reason":"","authentication_source":"BROWSER","message_version":"2.1.0","authentication_value":"","cardholder_response_info":"","message_category":"PAYMENT_AUTHENTICATION","redirect_url":"https://apis.sandbox.globalpay.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","acs_challenge_request_url":"https://acs2p.test.gpe.cz/tds/challenge/brw/ced86380-ed7f-41ec-8c10-436a798d313b","challenge_status":"MANDATED","challenge_model":"OUT_OF_BAND_CHALLENGE","session_data_field_name":"threeDSSessionData","message_type":"creq","challenge_value":"ewogICJtZXNzYWdlVHlwZSIgOiAiQ1JlcSIsCiAgIm1lc3NhZ2VWZXJzaW9uIiA6ICIyLjEuMCIsCiAgInRocmVlRFNTZXJ2ZXJUcmFuc0lEIiA6ICI1N2Y3YWJkNi1lZTBhLTQ1ZGEtYWM1My03MTM1MmYxZWE3NTgiLAogICJhY3NUcmFuc0lEIiA6ICJjZWQ4NjM4MC1lZDdmLTQxZWMtOGMxMC00MzZhNzk4ZDMxM2IiLAogICJjaGFsbGVuZ2VXaW5</w:t>
+      </w:r>
+      <w:r>
+        <w:lastRenderedPageBreak/>
+        <w:t>kb3dTaXplIiA6ICIwNCIKfQ"},"notifications":{"challenge_return_url":"https://zyem-006.sandbox.us01.dx.commercecloud.salesforce.com/on/demandware.store/Sites-RefArch-Site/en_US/GlobalPay-ThreeDSSecureChallenge"},"action":{"id":"ACT_QwwdivLG9uLezbJnzQSkcdv1D10w5U","type":"INITIATE","time_created":"2022-06-16T14:22:53.094Z","result_code":"SUCCESS","app_id":"6N2pxX3SVk3eqy49kARXhPUnbubneuhr","app_name":"sample_app_CERT"}}</w:t>
       </w:r>
     </w:p>
     <w:p>
@@ -8918,7 +8956,11 @@
         <w:pStyle w:val="NoSpacing"/>
       </w:pPr>
       <w:r>
-        <w:t>{"id":"AUT_57f7abd6-ee0a-45da-ac53-71352f1ea758","time_created":"2022-06-16T14:23:12.224","status":"SUCCESS_AUTHENTICATED","channel":"CNP","amount":"15997","currency":"USD","country":"US","source":"BROWSER","three_ds":{"acs_trans_ref":"ced86380-ed7f-41ec-8c10-436a798d313b","ds_trans_ref":"20e337d2-1a0a-4e9f-acce-13eed714aa34","server_trans_ref":"57f7abd6-ee0a-45da-ac53-71352f1ea758","acs_reference_number":"","liability_shift":"YES","authentication_type":"OUT_OF_BAND_CHALLENGE","authentication_value":"AAkBBzlkEQAAAD59hAFndAoPFww=","eci":"05","status":"AUTHENTICATION_SUCCESSFUL","status_reason":"","redirect_url":"https://apis.sandbox.globalpay.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","acs_challenge_request_url":"https://acs2p.test.gpe.cz/tds/challenge/brw/ced86380-ed7f-41ec-8c10-436a798d313b","authentication_source":"BROWSER","challenge_value":"ewogICJtZXNzYWdlVHlwZSIgOiAiQ1JlcSIsCiAgIm1lc3NhZ2VWZXJzaW9uIiA6ICIyLjEuMCIsCiAgInRocmVlRFNTZXJ2ZXJUcmFuc0lEIiA6ICI1N2Y3YWJkNi1lZTBhLTQ1ZGEtYWM1My03MTM1MmYxZWE3NTgiLAogICJhY3NUcmFuc0lEIiA6ICJjZWQ4NjM4MC1lZDdmLTQxZWMtOGMxMC00MzZhNzk4ZDMxM2IiLAogICJjaGFsbGVuZ2VXaW5kb3dTaXplIiA6ICIwNCIKfQ","message_category":"PAYMENT_AUTHENTICATION","message_version":"2.1.0","challenge_status":"NOT_MANDATED","authentication_request_type":"","acs_decoupled_response_indicator":"","whitelist_status":"","message_extension":[]},"action":{"id":"ACT_mvVTLvyRQuvwLkaMgiQ6xVAKq7MYiL","type":"GET_CHALLENGE_RESULT","time_created":"2022-06-16T14:23:12.224","result_code":"SUCCESS","app_id":"6N2pxX3SVk3eqy49kARXhPUnbubneuhr","app_name":"sample_app_CERT"}}</w:t>
+        <w:t>{"id":"AUT_57f7abd6-ee0a-45da-ac53-71352f1ea758","time_created":"2022-06-16T14:23:12.224","status":"SUCCESS_AUTHENTICATED","channel":"CNP","amount":"15997","currency":"USD","country":"US","source":"BROWSER","three_ds":{"acs_trans_ref":"ced86380-ed7f-41ec-8c10-436a798d313b","ds_trans_ref":"20e337d2-1a0a-4e9f-acce-13eed714aa34","server_trans_ref":"57f7abd6-ee0a-45da-ac53-71352f1ea758","acs_reference_number":"","liability_shift":"YES","authentication_type":"OUT_OF_BAND_CHALLENGE","authentication_value":"AAkBBzlkEQAAAD59hAFndAoPFww=","eci":"05","status":"AUTHENTICATION_SUCCESSFUL","status_reason":"","redirect_url":"https://apis.sandbox.globalpay.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","acs_challenge_request_url":"https://acs2p.test.gpe.cz/tds/challenge/brw/ced86380-ed7f-41ec-8c10-436a798d313b","authentication_source":"BROWSER","challenge_value":"ewogICJtZXNzYWdlVHlwZSIgOiAiQ1JlcSIsCiAgIm1lc3NhZ2VWZXJzaW9uIiA6ICIyLjEuMCIsCiAgInRocmVlRFNTZXJ2ZXJUcmFuc0lEIiA6ICI1N2Y3YWJkNi1lZTBhLTQ1ZGEtYWM1My03MTM1MmYxZWE3NTgiLAogICJhY3NUcmFuc0lEIiA6ICJjZWQ4NjM4MC1lZDdmLTQxZWMtOGMxMC00MzZhNzk4ZDMxM2IiLAogICJjaGFsbGVuZ2VXaW5kb3dTaXplIiA6ICIwNCIKfQ","message_category":"PAYMENT_AUTHENTICATION","message_version":"2.1.0","challenge_status":"NOT_MANDATED","authentication_request_type":"","acs_decoupled_response_indicator":"","whitelist_status":"","message_extension":[]},"action":{"id":"ACT_mvVTLvyRQuvwLkaMgiQ6xVAKq7MYiL","type":"GET_CHALLENGE_RESULT","time_created":"2022-06-</w:t>
+      </w:r>
+      <w:r>
+        <w:lastRenderedPageBreak/>
+        <w:t>16T14:23:12.224","result_code":"SUCCESS","app_id":"6N2pxX3SVk3eqy49kARXhPUnbubneuhr","app_name":"sample_app_CERT"}}</w:t>
       </w:r>
     </w:p>
     <w:p/>
@@ -8945,7 +8987,7 @@
       </w:r>
     </w:p>
     <w:p>
-      <w:hyperlink r:id="rId38" w:history="1">
+      <w:hyperlink r:id="rId40" w:history="1">
         <w:r>
           <w:rPr>
             <w:rStyle w:val="Hyperlink"/>
@@ -9091,7 +9133,7 @@
         </w:rPr>
         <w:t xml:space="preserve">Before proceeding to BM configuration, a Merchant Account needs to be created with Google. Please follow the </w:t>
       </w:r>
-      <w:hyperlink r:id="rId39" w:tgtFrame="_blank" w:history="1">
+      <w:hyperlink r:id="rId41" w:tgtFrame="_blank" w:history="1">
         <w:r>
           <w:rPr>
             <w:rStyle w:val="Hyperlink"/>
@@ -9299,6 +9341,7 @@
         <w:rPr>
           <w:rFonts w:cstheme="minorHAnsi"/>
         </w:rPr>
+        <w:lastRenderedPageBreak/>
         <w:t>In the </w:t>
       </w:r>
       <w:r>
@@ -9388,7 +9431,7 @@
                     <pic:cNvPicPr/>
                   </pic:nvPicPr>
                   <pic:blipFill>
-                    <a:blip r:embed="rId40"/>
+                    <a:blip r:embed="rId42"/>
                     <a:stretch>
                       <a:fillRect/>
                     </a:stretch>
@@ -9766,6 +9809,7 @@
           <w:rFonts w:cstheme="minorHAnsi"/>
           <w:noProof/>
         </w:rPr>
+        <w:lastRenderedPageBreak/>
         <w:drawing>
           <wp:inline distT="0" distB="0" distL="0" distR="0" wp14:anchorId="26831B31" wp14:editId="0EB6EA9D">
             <wp:extent cx="4595825" cy="2921000"/>
@@ -9782,7 +9826,7 @@
                     <pic:cNvPicPr/>
                   </pic:nvPicPr>
                   <pic:blipFill>
-                    <a:blip r:embed="rId41"/>
+                    <a:blip r:embed="rId43"/>
                     <a:stretch>
                       <a:fillRect/>
                     </a:stretch>
@@ -9878,7 +9922,7 @@
                     <pic:cNvPicPr/>
                   </pic:nvPicPr>
                   <pic:blipFill>
-                    <a:blip r:embed="rId42"/>
+                    <a:blip r:embed="rId44"/>
                     <a:stretch>
                       <a:fillRect/>
                     </a:stretch>
@@ -9967,6 +10011,7 @@
           <w:rFonts w:cstheme="minorHAnsi"/>
           <w:noProof/>
         </w:rPr>
+        <w:lastRenderedPageBreak/>
         <w:drawing>
           <wp:inline distT="0" distB="0" distL="0" distR="0" wp14:anchorId="05C84332" wp14:editId="6EC67A1A">
             <wp:extent cx="5322196" cy="2273300"/>
@@ -9983,7 +10028,7 @@
                     <pic:cNvPicPr/>
                   </pic:nvPicPr>
                   <pic:blipFill>
-                    <a:blip r:embed="rId43"/>
+                    <a:blip r:embed="rId45"/>
                     <a:stretch>
                       <a:fillRect/>
                     </a:stretch>
@@ -10140,7 +10185,11 @@
     </w:p>
     <w:p>
       <w:r>
-        <w:t>{"id":"TRN_ysWmWpAW2gTKq4RRcLISvmYzmiyLMK_00002618","time_created":"2022-06-16T14:33:44.643Z","type":"SALE","status":"CAPTURED","channel":"CNP","entry_mode":"ECOM","capture_mode":"AUTO","amount":"3000","currency":"USD","country":"US","merchant_id":"MER_7e3e2c7df34f42819b3edee31022ee3f","merchant_name":"Sandbox_merchant_3","account_id":"TRA_c9967ad7d8ec4b46b6dd44a61cde9a91","account_name":"transaction_processing","reference":"00002618","payment_method":{"first_name":"","last_name":"","result":"00","message":"[ test system ] Authorised","digital_wallet":{"provider":"PAY_BY_GOOGLE","token_format":"","eci":"","brand":"","authcode":"12345","brand_reference":"5q45D0geEXCYdbJJ"}},"batch_id":"BAT_1105046","action":{"id":"ACT_ysWmWpAW2gTKq4RRcLISvmYzmiyLMK","type":"AUTHORIZE","time_created":"2022-06-16T14:33:44.643Z","result_code":"SUCCESS","app_id":"6N2pxX3SVk3eqy49kARXhPUnbubneuhr","app_name":"sample_app_CERT"}}</w:t>
+        <w:t>{"id":"TRN_ysWmWpAW2gTKq4RRcLISvmYzmiyLMK_00002618","time_created":"2022-06-16T14:33:44.643Z","type":"SALE","status":"CAPTURED","channel":"CNP","entry_mode":"ECOM","captu</w:t>
+      </w:r>
+      <w:r>
+        <w:lastRenderedPageBreak/>
+        <w:t>re_mode":"AUTO","amount":"3000","currency":"USD","country":"US","merchant_id":"MER_7e3e2c7df34f42819b3edee31022ee3f","merchant_name":"Sandbox_merchant_3","account_id":"TRA_c9967ad7d8ec4b46b6dd44a61cde9a91","account_name":"transaction_processing","reference":"00002618","payment_method":{"first_name":"","last_name":"","result":"00","message":"[ test system ] Authorised","digital_wallet":{"provider":"PAY_BY_GOOGLE","token_format":"","eci":"","brand":"","authcode":"12345","brand_reference":"5q45D0geEXCYdbJJ"}},"batch_id":"BAT_1105046","action":{"id":"ACT_ysWmWpAW2gTKq4RRcLISvmYzmiyLMK","type":"AUTHORIZE","time_created":"2022-06-16T14:33:44.643Z","result_code":"SUCCESS","app_id":"6N2pxX3SVk3eqy49kARXhPUnbubneuhr","app_name":"sample_app_CERT"}}</w:t>
       </w:r>
     </w:p>
     <w:p>
@@ -10290,7 +10339,7 @@
                     </pic:cNvPicPr>
                   </pic:nvPicPr>
                   <pic:blipFill>
-                    <a:blip r:embed="rId44">
+                    <a:blip r:embed="rId46">
                       <a:extLst>
                         <a:ext uri="{28A0092B-C50C-407E-A947-70E740481C1C}">
                           <a14:useLocalDpi xmlns:a14="http://schemas.microsoft.com/office/drawing/2010/main" val="0"/>
@@ -10381,6 +10430,7 @@
         <w:rPr>
           <w:rFonts w:cstheme="minorHAnsi"/>
         </w:rPr>
+        <w:lastRenderedPageBreak/>
         <w:t>In the Business Manager, go to </w:t>
       </w:r>
       <w:r>
@@ -10672,7 +10722,7 @@
                     <pic:cNvPicPr/>
                   </pic:nvPicPr>
                   <pic:blipFill>
-                    <a:blip r:embed="rId45"/>
+                    <a:blip r:embed="rId47"/>
                     <a:stretch>
                       <a:fillRect/>
                     </a:stretch>
@@ -10768,7 +10818,7 @@
                     <pic:cNvPicPr/>
                   </pic:nvPicPr>
                   <pic:blipFill>
-                    <a:blip r:embed="rId46"/>
+                    <a:blip r:embed="rId48"/>
                     <a:stretch>
                       <a:fillRect/>
                     </a:stretch>
@@ -10842,6 +10892,7 @@
         <w:rPr>
           <w:noProof/>
         </w:rPr>
+        <w:lastRenderedPageBreak/>
         <w:drawing>
           <wp:inline distT="0" distB="0" distL="0" distR="0" wp14:anchorId="1835B7FD" wp14:editId="50693F95">
             <wp:extent cx="3765550" cy="2877723"/>
@@ -10858,7 +10909,7 @@
                     <pic:cNvPicPr/>
                   </pic:nvPicPr>
                   <pic:blipFill>
-                    <a:blip r:embed="rId47"/>
+                    <a:blip r:embed="rId49"/>
                     <a:stretch>
                       <a:fillRect/>
                     </a:stretch>
@@ -10952,6 +11003,7 @@
         <w:rPr>
           <w:noProof/>
         </w:rPr>
+        <w:lastRenderedPageBreak/>
         <w:drawing>
           <wp:inline distT="0" distB="0" distL="0" distR="0" wp14:anchorId="529376FF" wp14:editId="6D7FB0B0">
             <wp:extent cx="3448050" cy="4927430"/>
@@ -10968,7 +11020,7 @@
                     <pic:cNvPicPr/>
                   </pic:nvPicPr>
                   <pic:blipFill>
-                    <a:blip r:embed="rId48"/>
+                    <a:blip r:embed="rId50"/>
                     <a:stretch>
                       <a:fillRect/>
                     </a:stretch>
@@ -11117,6 +11169,7 @@
           <w:rFonts w:cstheme="minorHAnsi"/>
           <w:noProof/>
         </w:rPr>
+        <w:lastRenderedPageBreak/>
         <w:drawing>
           <wp:inline distT="0" distB="0" distL="0" distR="0" wp14:anchorId="544C233D" wp14:editId="07F0CBDB">
             <wp:extent cx="4584700" cy="2060017"/>
@@ -11133,7 +11186,7 @@
                     <pic:cNvPicPr/>
                   </pic:nvPicPr>
                   <pic:blipFill>
-                    <a:blip r:embed="rId49"/>
+                    <a:blip r:embed="rId51"/>
                     <a:stretch>
                       <a:fillRect/>
                     </a:stretch>
@@ -11269,7 +11322,11 @@
     </w:p>
     <w:p>
       <w:r>
-        <w:t>{"id":"TRN_IT51SclCDA2Mi360e5I4Kvlf6zsbmP_00002617","time_created":"2022-06-16T14:28:21.208Z","type":"SALE","status":"INITIATED","channel":"CNP","capture_mode":"AUTO","amount":"7599","currency":"USD","country":"US","merchant_id":"MER_7e3e2c7df34f42819b3edee31022ee3f","merchant_name":"Sandbox_merchant_3","account_id":"TRA_c9967ad7d8ec4b46b6dd44a61cde9a91","account_name":"transaction_processing","reference":"00002617","payment_method":{"result":"00","message":"SUCCESS","entry_mode":"PAYPAL","redirect_url":"https://apis.sandbox.globalpay.com/ucp/postback/transactions/TRN_IT51SclCDA2Mi360e5I4Kvlf6zsbmP_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","apm":{"provider_redirect_url":"https://www.sandbox.paypal.com/cgi-bin/webscr?cmd=_express-checkout&amp;token=EC-20U74772571882923","provider":"paypal","session_token":"EC-20U74772571882923","ack":"SUCCESS","correlation_reference":"46920ff3ca64d","version_reference":"98.0","build_reference":"56929629"}},"batch_id":"","action":{"id":"ACT_IT51SclCDA2Mi360e5I4Kvlf6zsbmP","type":"INITIATE","time_created":"2022-06-16T14:28:21.208Z","result_code":"SUCCESS","app_id":"6N2pxX3SVk3eqy49kARXhPUnbubneuhr","app_name":"sample_app_CERT"}}</w:t>
+        <w:t>{"id":"TRN_IT51SclCDA2Mi360e5I4Kvlf6zsbmP_00002617","time_created":"2022-06-16T14:28:21.208Z","type":"SALE","status":"INITIATED","channel":"CNP","capture_mode":"AUTO","amount":"7599","currency":"USD","country":"US","merchant_id":"MER_7e3e2c7df34f42819b3edee31022ee3f","merchant_name":"Sandbox_merchant_3","account_id":"TRA_c9967ad7d8ec4b46b6dd44a61cde9a91","account_name":"transaction_processing","reference":"00002617","payment_method":{"result":"00","message":"SUCCESS","entry_mode":"PAYPAL","redirect_url":"https://apis.sandbox.globalpay.com/ucp/postback/transactions/TRN_IT51SclCDA2Mi360e5I4Kvlf6zsbmP_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</w:t>
+      </w:r>
+      <w:r>
+        <w:lastRenderedPageBreak/>
+        <w:t>sImFwcF9kZXZlbG9wZXIiOiJ2ZW5rYXRhcmFvLm1hZGFsYUBtaW5kdHJlZS5jb20iLCJYLUdQLVZlcnNpb24iOiIyMDIxLTAzLTIyIn0=","apm":{"provider_redirect_url":"https://www.sandbox.paypal.com/cgi-bin/webscr?cmd=_express-checkout&amp;token=EC-20U74772571882923","provider":"paypal","session_token":"EC-20U74772571882923","ack":"SUCCESS","correlation_reference":"46920ff3ca64d","version_reference":"98.0","build_reference":"56929629"}},"batch_id":"","action":{"id":"ACT_IT51SclCDA2Mi360e5I4Kvlf6zsbmP","type":"INITIATE","time_created":"2022-06-16T14:28:21.208Z","result_code":"SUCCESS","app_id":"6N2pxX3SVk3eqy49kARXhPUnbubneuhr","app_name":"sample_app_CERT"}}</w:t>
       </w:r>
     </w:p>
     <w:p/>
@@ -11368,6 +11425,7 @@
           <w:sz w:val="22"/>
           <w:szCs w:val="22"/>
         </w:rPr>
+        <w:lastRenderedPageBreak/>
         <w:t>5.4</w:t>
       </w:r>
       <w:bookmarkStart w:id="32" w:name="_Toc105586596"/>
@@ -11585,7 +11643,7 @@
                     <pic:cNvPicPr/>
                   </pic:nvPicPr>
                   <pic:blipFill>
-                    <a:blip r:embed="rId50"/>
+                    <a:blip r:embed="rId52"/>
                     <a:stretch>
                       <a:fillRect/>
                     </a:stretch>
@@ -11988,6 +12046,7 @@
         <w:rPr>
           <w:rFonts w:cstheme="minorHAnsi"/>
         </w:rPr>
+        <w:lastRenderedPageBreak/>
         <w:t>Below are the steps mentioned to configure your SFCC Sandbox and Apple Pay account along with Payment Processor</w:t>
       </w:r>
     </w:p>
@@ -12277,7 +12336,7 @@
                     <pic:cNvPicPr/>
                   </pic:nvPicPr>
                   <pic:blipFill>
-                    <a:blip r:embed="rId51"/>
+                    <a:blip r:embed="rId53"/>
                     <a:stretch>
                       <a:fillRect/>
                     </a:stretch>
@@ -12512,6 +12571,7 @@
           <w:sz w:val="20"/>
           <w:szCs w:val="20"/>
         </w:rPr>
+        <w:lastRenderedPageBreak/>
         <w:drawing>
           <wp:inline distT="0" distB="0" distL="0" distR="0" wp14:anchorId="43F53C78" wp14:editId="321DA46E">
             <wp:extent cx="4060039" cy="3575050"/>
@@ -12528,7 +12588,7 @@
                     <pic:cNvPicPr/>
                   </pic:nvPicPr>
                   <pic:blipFill>
-                    <a:blip r:embed="rId52"/>
+                    <a:blip r:embed="rId54"/>
                     <a:stretch>
                       <a:fillRect/>
                     </a:stretch>
@@ -12620,7 +12680,7 @@
                     <pic:cNvPicPr/>
                   </pic:nvPicPr>
                   <pic:blipFill>
-                    <a:blip r:embed="rId53"/>
+                    <a:blip r:embed="rId55"/>
                     <a:stretch>
                       <a:fillRect/>
                     </a:stretch>
@@ -12716,6 +12776,7 @@
           <w:sz w:val="20"/>
           <w:szCs w:val="20"/>
         </w:rPr>
+        <w:lastRenderedPageBreak/>
         <w:t>4.2. Adding Verification File on Domain</w:t>
       </w:r>
     </w:p>
@@ -13308,7 +13369,7 @@
                     <pic:cNvPicPr/>
                   </pic:nvPicPr>
                   <pic:blipFill>
-                    <a:blip r:embed="rId54"/>
+                    <a:blip r:embed="rId56"/>
                     <a:stretch>
                       <a:fillRect/>
                     </a:stretch>
@@ -13386,6 +13447,7 @@
           <w:sz w:val="20"/>
           <w:szCs w:val="20"/>
         </w:rPr>
+        <w:lastRenderedPageBreak/>
         <w:t>4.2.4.</w:t>
       </w:r>
       <w:r>
@@ -13637,7 +13699,7 @@
                     <pic:cNvPicPr/>
                   </pic:nvPicPr>
                   <pic:blipFill>
-                    <a:blip r:embed="rId55"/>
+                    <a:blip r:embed="rId57"/>
                     <a:stretch>
                       <a:fillRect/>
                     </a:stretch>
@@ -14009,6 +14071,7 @@
           <w:sz w:val="20"/>
           <w:szCs w:val="20"/>
         </w:rPr>
+        <w:lastRenderedPageBreak/>
         <w:drawing>
           <wp:inline distT="0" distB="0" distL="0" distR="0" wp14:anchorId="5422B16F" wp14:editId="51FDDB25">
             <wp:extent cx="5471730" cy="2727325"/>
@@ -14025,7 +14088,7 @@
                     <pic:cNvPicPr/>
                   </pic:nvPicPr>
                   <pic:blipFill>
-                    <a:blip r:embed="rId56"/>
+                    <a:blip r:embed="rId58"/>
                     <a:stretch>
                       <a:fillRect/>
                     </a:stretch>
@@ -14119,7 +14182,7 @@
                     <pic:cNvPicPr/>
                   </pic:nvPicPr>
                   <pic:blipFill>
-                    <a:blip r:embed="rId57"/>
+                    <a:blip r:embed="rId59"/>
                     <a:stretch>
                       <a:fillRect/>
                     </a:stretch>
@@ -14251,6 +14314,7 @@
           <w:sz w:val="20"/>
           <w:szCs w:val="20"/>
         </w:rPr>
+        <w:lastRenderedPageBreak/>
         <w:t xml:space="preserve">Apple Pay on Demandware Storefront </w:t>
       </w:r>
     </w:p>
@@ -16802,6 +16866,7 @@
                 <w:sz w:val="20"/>
                 <w:szCs w:val="20"/>
               </w:rPr>
+              <w:lastRenderedPageBreak/>
               <w:t xml:space="preserve">        </w:t>
             </w:r>
             <w:r>
@@ -18614,6 +18679,7 @@
                 <w:sz w:val="20"/>
                 <w:szCs w:val="20"/>
               </w:rPr>
+              <w:lastRenderedPageBreak/>
               <w:t xml:space="preserve"> * </w:t>
             </w:r>
             <w:r>
@@ -21738,6 +21804,7 @@
                 <w:sz w:val="20"/>
                 <w:szCs w:val="20"/>
               </w:rPr>
+              <w:lastRenderedPageBreak/>
               <w:t>                }</w:t>
             </w:r>
           </w:p>
@@ -22928,6 +22995,7 @@
         <w:rPr>
           <w:color w:val="0070C0"/>
         </w:rPr>
+        <w:lastRenderedPageBreak/>
         <w:t xml:space="preserve">6. </w:t>
       </w:r>
       <w:r>
@@ -23337,6 +23405,7 @@
           <w:rFonts w:cstheme="minorHAnsi"/>
           <w:noProof/>
         </w:rPr>
+        <w:lastRenderedPageBreak/>
         <w:drawing>
           <wp:inline distT="0" distB="0" distL="0" distR="0" wp14:anchorId="6974C26E" wp14:editId="3F53F26B">
             <wp:extent cx="4814237" cy="2698750"/>
@@ -23353,7 +23422,7 @@
                     <pic:cNvPicPr/>
                   </pic:nvPicPr>
                   <pic:blipFill>
-                    <a:blip r:embed="rId58"/>
+                    <a:blip r:embed="rId60"/>
                     <a:stretch>
                       <a:fillRect/>
                     </a:stretch>
@@ -23709,6 +23778,7 @@
           <w:i/>
           <w:color w:val="0070C0"/>
         </w:rPr>
+        <w:lastRenderedPageBreak/>
         <w:t>Global payments document links</w:t>
       </w:r>
       <w:bookmarkEnd w:id="36"/>
@@ -23727,7 +23797,7 @@
         </w:rPr>
         <w:t xml:space="preserve">1. Global Payments Developer Guide - </w:t>
       </w:r>
-      <w:hyperlink r:id="rId59" w:tgtFrame="_blank" w:tooltip="https://developer.globalpay.com/" w:history="1">
+      <w:hyperlink r:id="rId61" w:tgtFrame="_blank" w:tooltip="https://developer.globalpay.com/" w:history="1">
         <w:r>
           <w:rPr>
             <w:rStyle w:val="Hyperlink"/>
@@ -23752,7 +23822,7 @@
         </w:rPr>
         <w:t xml:space="preserve">2. Postman Collection - </w:t>
       </w:r>
-      <w:hyperlink r:id="rId60" w:tgtFrame="_blank" w:tooltip="https://documenter.getpostman.com/view/12989945/uvjegwg4" w:history="1">
+      <w:hyperlink r:id="rId62" w:tgtFrame="_blank" w:tooltip="https://documenter.getpostman.com/view/12989945/uvjegwg4" w:history="1">
         <w:r>
           <w:rPr>
             <w:rStyle w:val="Hyperlink"/>
@@ -23777,7 +23847,7 @@
         </w:rPr>
         <w:t xml:space="preserve">3. 3DS Implementation Guide - </w:t>
       </w:r>
-      <w:hyperlink r:id="rId61" w:anchor="hosted-fields" w:tgtFrame="_blank" w:tooltip="https://developer.globalpay.com/docs/browser-auth-3ds#hosted-fields" w:history="1">
+      <w:hyperlink r:id="rId63" w:anchor="hosted-fields" w:tgtFrame="_blank" w:tooltip="https://developer.globalpay.com/docs/browser-auth-3ds#hosted-fields" w:history="1">
         <w:r>
           <w:rPr>
             <w:rStyle w:val="Hyperlink"/>
@@ -23808,7 +23878,7 @@
         </w:rPr>
         <w:t xml:space="preserve">4. Test Cards Detail - </w:t>
       </w:r>
-      <w:hyperlink r:id="rId62" w:history="1">
+      <w:hyperlink r:id="rId64" w:history="1">
         <w:r>
           <w:rPr>
             <w:rStyle w:val="Hyperlink"/>
@@ -24008,7 +24078,7 @@
     <w:p/>
     <w:p/>
     <w:sectPr>
-      <w:footerReference w:type="default" r:id="rId63"/>
+      <w:footerReference w:type="default" r:id="rId65"/>
       <w:pgSz w:w="12240" w:h="15840"/>
       <w:pgMar w:top="1440" w:right="1440" w:bottom="1440" w:left="1440" w:header="720" w:footer="576" w:gutter="0"/>
       <w:cols w:space="720"/>

</xml_diff>